<commit_message>
Sync changes to CMI
</commit_message>
<xml_diff>
--- a/Changes/v0.2_to_v0.3/Follow Up/Adult_Self-Report_Follow_Up_Form_V0.3_changes.docx
+++ b/Changes/v0.2_to_v0.3/Follow Up/Adult_Self-Report_Follow_Up_Form_V0.3_changes.docx
@@ -2935,7 +2935,7 @@
         </w:rPr>
         <w:t>our school building been closed? Y/N</w:t>
       </w:r>
-      <w:ins w:id="9" w:author="Lindsay Alexander" w:date="2020-04-09T14:34:00Z">
+      <w:ins w:id="9" w:author="Lindsay Alexander" w:date="2020-04-14T08:59:00Z">
         <w:r>
           <w:rPr>
             <w:rFonts w:ascii="Arial" w:eastAsia="Arial" w:hAnsi="Arial" w:cs="Arial"/>
@@ -3265,7 +3265,7 @@
           <w:t>/COVID-19, are you still working?</w:t>
         </w:r>
       </w:ins>
-      <w:ins w:id="20" w:author="Lindsay Alexander" w:date="2020-04-09T14:34:00Z">
+      <w:ins w:id="20" w:author="Lindsay Alexander" w:date="2020-04-14T08:59:00Z">
         <w:r>
           <w:rPr>
             <w:rFonts w:ascii="Arial" w:eastAsia="Arial" w:hAnsi="Arial" w:cs="Arial"/>
@@ -16981,6 +16981,35 @@
 </file>
 
 <file path=customXml/item1.xml><?xml version="1.0" encoding="utf-8"?>
+<p:properties xmlns:p="http://schemas.microsoft.com/office/2006/metadata/properties" xmlns:xsi="http://www.w3.org/2001/XMLSchema-instance" xmlns:pc="http://schemas.microsoft.com/office/infopath/2007/PartnerControls">
+  <documentManagement/>
+</p:properties>
+</file>
+
+<file path=customXml/item2.xml><?xml version="1.0" encoding="utf-8"?>
+<?mso-contentType ?>
+<FormTemplates xmlns="http://schemas.microsoft.com/sharepoint/v3/contenttype/forms">
+  <Display>DocumentLibraryForm</Display>
+  <Edit>DocumentLibraryForm</Edit>
+  <New>DocumentLibraryForm</New>
+</FormTemplates>
+</file>
+
+<file path=customXml/item3.xml><?xml version="1.0" encoding="utf-8"?>
+<go:gDocsCustomXmlDataStorage xmlns:go="http://customooxmlschemas.google.com/" xmlns:r="http://schemas.openxmlformats.org/officeDocument/2006/relationships">
+  <go:docsCustomData xmlns:go="http://customooxmlschemas.google.com/" roundtripDataSignature="AMtx7mjeDbQF1ZEDEJQtKTt5mfMz1Prp/g==">AMUW2mWjFwWghASMxLopVwdw+1UsuiRS28AiDK2MP50/60FZQSyTjVssAc6LPpFakKyO3o59cXiMoL0lSGXo+CKffPqkzuC7SH4EkMTMjaq2kmDw+Ees5ZuvXMA9uMrkj8wg7JbrhfnBjRUyGk1eTeXRsjP9rGE7R+VAl1Yt2xMWSa1NtqLwGLBW8NxNVms0cxL8mFqUbHj3vKXyTUar1legOa0OP1G2U0kxlJcQWUw3PHhKUWZ4Gk7ufGzyv931dIxXYEUAAyMhAkR6qX42FBEosN1VPfNVP2yQnKZFAn68iCbT3vyngtSWtDdT2fNiyrHdIJQNeYou80e4nc+2m4yojlgAwFYjL/DQmoe5nO2uWnYVJn0Co/XlwyTyTJNnISz04xVmwoVbPnMx0RA7cD2OmTBtWKQ2QtRrRPkiSyIKMIsHP+9ulrGyc+o6JOBuLDncf5E6CNvLLadJXFPAGLexXlQT5wHtsDfmQpcWw9jwwlDBpg6I03nhgwnqEqHgi9BqvbeprQnjPT7ncmOaACZS6kgAomPsZe4ZvknAPBxh09lddoFHTmY6shtHTzInnYRMyjgDcLlg7OgK4n+pNEHG5UqtiHulNLJkW3u/rXpGuVS4TUji1ObzN2N1qErmmnbzT2YSWhHG22r5zbfW/vtmTSaf3WPF5wu/ynzfCmA4DArjKJxsqaADm84lJcPqlXEKwpX1CeJ0bh62nFPo+bWxngN/Q7c6iwxImVQ43KUN8DsTERaLH96ZAFOaHpmRl9UFHII0f96OlgXA+g2zRgGL2r+TI58wqBKt92rA6qqGEgREQpxt24J8LH98vPw+lVp1hJBlF4yzvhjUdWQKlMzf6mE+rSv//BTRgF27yKQmIkL0wP0nwZ6IcHjI9Gr1DYMy0qXTsZHdLUqGu17rUZx00QWq8cMonEDMcUajzVZEOpFhHYCZ4+FkFsK/XLOe1njanDna9FNxm+XsmxY5X9LAtCsustigsK0fsgmHJgv4NGTYnrD99qnJPlt2qWReGYq3giQ69VeHKkWXzm05nHXgMrQt8I4B6J394tUt866eYF8+YR5yNNcmvbbRV1hbMA+hxd9Mmk59/CPlSumGV7cUQR+ANvzyeOBWWbgG85nsSW+3rekov0Zv7fa7y6/abE1cxQCvK4TykSvwl7P6zIuE24Jp2hM9hnBoazfYK6el9uaca74x2M+iCA0Bq30EVGrhOwgPX1WAxmnoRB/HWVFoa3tluVUBK8kOaHr+Va1euKYQy218IfSo+RfuEvDvXg57xv54VmVzRpUbfCgeAOF2A0LOPPy9GNLw4c1+kaLhBqP0ndrN2ZNBvcs8q1W/zhXkoIe27M9hy5t/105X0LwEnGj3d/k10MigFm24ccH2qkspqPZllP7y2Cym5siK2QSQN4Uvp86rZS7k1aZH7c62nAn3sfEhWSYtDpjeaRrziOvfd2S98E24jRUblOoum4vkfIuYwLw5ql+RT3cYq5EDiVyBSkpIqWcas3dd6JA9PpotQ3axKI7RpQC73a+4Iph+vh+KVLIKDQEMS7KyW32rvhuqL2ZKvj7WEJ2fWsf8sDTjKa5DaLlNjb7bYWnEOeoxaUs0YbhzRXTmY1GDNBEk/Z/KB1iQijtlS3LOV2+KTPqNmy28MYaOoZYuo85PvWtEZIAlay5VXsdgrdCBHLow57nRdvJbFjbBvvRRfjDFxOzpr1jxSjeKquw8SbighwJOf07lnW9tvGCsQzyCpEcApidNGiPIAxvJGvpLAY16sQ7yewu2VPDdUedcFWvl227uX78B0J1gpiFBYHhFqObG6Sr6L866woUMHF0LUih7R5iS4IFKNB3NbGC5IVjAmEEJI8VdAzh989TSd4eDcvSHtaLD5wyMJKxQeYEUlhCa5cR7p8REUgdVyx/tNGmUsDduRdXJrN3PuC6b4Zvx6QW1SCJFYf9jOwdoXzllRHx4WuWrXv+NSGSlWuHQ8CGIlYtaASMJ0E4HIV5CZDtkDCOjeD+T982iUbNlZ8Ope88M7mDEukWcYdRm489T7p8pZG6REdEudpuXjJbPGYMavwJlkv8S9DP8Fhf+b+lP/YelkljgBCrrFiV8EODum7209nA44IIsQPIdvOe/Abft0EtPszrLW96f+SFdk6qw5VSSBX1zOHkFL6uJToNm6leKijTDO/Q5Zvxg3kJ45y8kU2NMJpBBnhmGlchycLDMtp/blIsoh7JwnjZSGugpdxNoM1NEyTAZaA2LG/RIo9u2vDGxXaqHlEts0KU7G5kprsgUHwF0x74CoBbYj8zhZVn2pvP9XcukwmaUnn+e9fu0+YHH31VCpbQX/4fU+3TPq/0o4emgjnlsRDlsZ4K6oXE9l2AFBbjRtcHcb8NS5ddBFkS7V4wMQnBylqpxSVUAzH1dLsfD0JE8dZBU1f510ch9QXFodHJ8FJa77pbtpMOtrWSQWWuTVQVdV3pfFmM+nCtGQ+3KCs4ffJ3e/BrSrKHA+9YBaKckH9w3nbHMBAtYU9Gfg0paAmO/wLZEUm+PHq4NbVmWNe1920DlO/BZRgVs1oLake/Zd3Mlv8V0oZcTD0pyl32ESPxYVLDUz1hBZY2vtAJdl7LxkqM+27Vs7Foo0qCXHsxY/OJXugektXC7XaUOhc+fqSX6mrdHhEgclF2IFhgTvpbJVqCA1lv4c+uu02L+/GYKP5ST2OYnO4CLX3Ul5wuzmxsCiHUS8Ri2AQasi9Ao/hx890vvSbz67+qJx13mktP2UOBrodhf0hDhf97EdquK0vpJMU/5Eh7Fm0MKikPxhsLb/sjC8/DT7sWvYQwiNcP0d/HSH5pR4Ij0BEfnUhK9W57uL3952jtYFjJCPv9NWpPuBafu7jWR2+1vKEKbzsyIdPXxm52D47BkeG5tU2KNC7Obsx7uczHO/f85slJiYmJfP+LfcCdlWJQ/miMLHIU+NTmjesKsHrRkIFTqbbCC/Tn8PI4l6LSZGI9d+mOFUmEJNJ8Z9ZDDVQHQu0ylMr5u33ubpCFTVmJti/5BkRTph+ES1LiIhsPgRQJN28j5v/fblmt7iLRVUzOcRd++C+807gSWDLbIDDqIGX6IqCMCij1s60H6CNYuOf6opDLZiBKu9t+NBnpvxLYUxnoEkBLjC8P5oXW4w8hbbsGZMiHG47lXKirg0jCt3n67/DTLPqjqsNqkpdO/ravJaoz10S8WZih0mqNHKPWEapyED4FzbiYUmkSQETHVd2gyCMHnt6ORmZ037TAWvX/QmIqOmEGEf09ZzPbKQv6HLvRYsIvRl2Hu9giPerG0szwDLJ7jB40gMXf3Qvp9+ygcCSJKQg9JSWOD26TO2Cm21FIPuAvd7Q4/FZTz2dsOZyERGvZR2yIpom4pjSRyhMSSa9mVyEjk9DHJoNXgoxgYlNp6xJkcDMJm39CeG13gc7WTeFFpdFGgB65Zr45sIoLYGO7zrdmF+1x9jYKKVs0JBX790OT8ae0DTvltkzPrXWtdEf4t9ja2+Y/O3yImQlvLyXn2zZFhXoPitoiEWttqmuGC6iAckUT0JgCUDUljuVT6qVps+Ry4kiQbIf2qBAEbAAtmzQKT9J1sSEJ+kMyaLCdIbYxgSE2gXHGRPwrx8c2zsITsMa7MZhJakW5k+fXMsxPAeqciz9rY+XMZO7Pont4RHXB4lohpgtKRDm93dFU0RYsSZnshj/NILGdYmYGYo9cL8+775D3KHqQLLJEVLkUWU8QM5KlYvYVZ8i5Y9n2/j4VxUdUlH0W0SOqM9KE7sego2aVMccJMacfk+y0v2lGJhgjqjlRf2l1i2W4K0fwbuNybPNapX0E7Fhd4s3yfQHkLPTM1Zw8hwmKxg5Ozp+1JCsfJyC8koBGHOlnPz/oXvgxBIYa8Z677fArQi6C4vr30d8bk820ml4sntJq20/Al5IuiO+xvPgott57aN2m66/ZPKO96ZAjYdOPpScHyocj8OWvg/eXWTOMc4qWfVQWDA4RWPYyePDEr+ZbZVAE22q3Tpl1GQyYKFX7xwEDy3jelV5LrIjvXPv6uxVF549RKMEBYxoSblYNswC9qhIzxC9/wtN+xeICbme0HrN+4Ub+YpFqXZuWOTxSkb+R0rlcivo7f0J3UCD7OQvkCo+S16jJpJUfklp8p8UXDdQKfeI8MxzHKJcQBKtxvtfuzvYPERsdcWWPvu96xIxttIoeZ2d2CB1oYUvIZNIvgoC30K/ZfLQPK22qI5L4tU6ldHfLuPUpn8uuoWFnzp74bFeFzY/+LB+s7ncmWGh+mBLxSzrR0RwS1GnSPAHO3hrfQBAomRlSnHqd3gjV8k/rPJzWMHgftMqkpxoS8EsTvPp2d2dhRzpUhgU56rUrBGlP/tFBSU6oLl9865ykE60pu+a3MzmZsjBklQfK6xu2COZF6IgJtY76MO9sp8/a8Qi8Mv0BjDiGUMk/T+i84s8HICJWGvwNP3xdJomNlDgeLjtCspy0mNncEcERYOehlaNb87kERE6Yr5rHLOsdF+Mw/CD0IHq3umXkk0tVzXHtzCCb0G9vv/ZVvnaTUKBoiDbHUUzue6+HePWw8wjda1h/vnqPVkccSF/A0vPUONDK8F6MbvXd3zVcoxj/CIddJ8to3kQcqcHG0Uc8XBdGynanc4ujz6KRZZz2Sh0fkudEpRL95QZ+z7g6vswudfedOlje46JNRYOZG2nOCDz9yLgXNZIL6E8Toix1JqVbPj3NJDw9rP3itS6QHDWzTJddW9rbfXAmt53eeOdeXU+Esvkfy88txtUIrBuxk2D/7H1G1niFgnwA1vCXTYrywiruFb6DRiJ7bHWfpiZxPApYdRxj6JiyHPJVYYiFPY9F1i3sCuZV+ZLdDfDHRVDNt07ayoJ8g//za7z3a3EYvYdFjW+ZxeQC5U/5B8SXDQD9zDfT0PF6F+zg9ESvT02+8iS6opiJVsgxyIKsU5/BlvryFP+zSIL5RCRyH2kGEOemshvahijDsAbdOrAij6M3PXjg2YsfVJX6WvaC5yuO8xW8oMoUHBGz4wPkMwxWYFY04jmdM9xqb8CpFIDR+XCFx91oArWkIDN1EoUcf5wb8qXi5jNEkuhTu156vZNTz39dppnO7PRvMzll8AnIrcBe8sU5p2N4hN+m1FLseBy+9ig0MgVxXf+IQpHxgAhb0DTkfcKOXg5piUUg4BXUlTRh5ENZzXx/GStWt7AsSagzJ1vENuxHXm08uRhKulPU3Qd4y9KaQME+vBqdShjZCj+3EPnJDXVvpLquLT7TN5OgEzA/p9XUpsbzl9GHmS4K2Cux4SnVkoJcSLXQHss97cfxzaTsp8IAsRJmiIPPbvQzbv/qXa+evFTcArHX9wBiqDDzB969mtrtapFSV0/z/rmiRvrVaINNgq/BIHL/cJYZFNafBFsavAxioyrnsmSs+U2OPdGm7B5pAICljK2emhc0B7/Ke2hMKZ1Nd3L2H9GwE6V/BWbi1xy4FplqX7o22zNpEXif9a7H3jTDFC0vid8dOSvgN3mPVEuGwwO80WxvMfYbxRCH40bBR/u94WRk5/weglTuqxkN9xNNipRoslNG/t5Do1nGVLI0IHCk3w+RBGR9e5BpX6x56sqjdkYB3y5SVIMp/hbW/0KT3eK7HhXQN4rB8daONVUIAl1czh4XkhNRof0CSD+PTptf6W5g4N6+T+NDOKLuC1BEGZRjy5ivzkPG+smb827/Go6IXpvU+M+YKxayUCHQLEz68n4vpixe323wO/vgJyetJXd0RVBfu4VEReXjozdjQwBgIvm8FTTopJA25kRC03RZ9Tkr8p3pLlYtRC2TlWp7j9El40Bd3w7dx2Lai+WE5jIcehajqhiPu0lEF8cQ/fDQ6FKohD/G37sTFZ/uYcVtViLlptecmHVIne9aBr9/X/PCB7/BUx4CWFhk7dlUNkWnYJauItgzsYDN1UsJ0QBpuOrkvEpsfoTiZBJ2A6wNQJ/vyJMkwkR7B79PhRaxiSDM0uAWwEWditdqsAoHlU8cDQ5Sdzcts3bd4TlpOm4jVlBzDpktYZ5o9OMYbUXCQDjJHd4lWxodU/fyr9ZA4h+Nd3IdhWwiy2QapMb8DRZAFVRHz/E4gw8CvZE0eNImZZo0l6FC32DbXkO0rP+cl070CK4YZY8B63oxxsfedA7nU4/85hWPBiuki+cqyzgi+GwZaMAvfION0to8NOxRyJLYrnSlusVQV1fTXlOnjyeKq3MEjFe1iboMNo4ZtrYQoqMrGTXZnahXL5Hkdx3qNcHsy0XhV6oEiEeggKw/t95TZNK4SKzIKwCH2+L2g1aTMP0hQeKYFesFB09g0ccRLkZbxBJxtaMuu6ubwkr+vHfh16bnC3CFjUeqQewoOJtbnTrsCtPR+1TB8k77e/CoZKb4lNyAs7fgQDY5eH4eL5GWwiSBDSEMxiwj/GXa3yf+4Xedfs1lHYIBSqq/dQ5AE/dck+0OgXwDo6K1UdBZFPx0jatbeIA+RfkqOMwrBei2taVbbA2DYEs10kXOPfulRZEMla3jJOjCl57hzTaN+GnEJbe4LlCiYLfS87fev4iYoDb9LpLtKgAH8IEAgLgHB5VLGOZdSc3CWumc9hZ6narTdDg0MQV+a5jEB8aW5ijiLGXaiOMUELik/DZZjwIMQ1JZaK+/vc7JSGttD3v2MxDiE3qOnn+uI4z+tk1RBgkjmUFtFLFgf3qz7wmk3+t+2mZYbr4NRDr/EF+r09K2C28QKgohZtSNxlixY7E/KPTIhRbBDjBfxRrIkn0Pf0VbJhj8JgrHjIUN3aeUFu65WgN/VxeXsbZUgthlDn2KGNEaoUcpZT7Ub4/4qiRZzgjbA3zMjaUw8sdU+CjitgGLsM3Il/ArnaMn+Hom7Yo393cgpWZzT3xYYivRg+794NueVjTLiAwkVD3qbNetSPXtVKTN2V3vEa9/smcsGrmZVpumuoRPHKwmvlzB9YUs08/I7zY49k/i8UDFxBNZDo4Zn96yi+CclZFv1oYSW8q7HuPa7PennuL0lKRD9eYm94soU+8upbmPT6InMSkKOsrDmWXKURmFsRSobxlLrvVXS2lXSWMz4mAggHuOfEH35mXMTAHxWSmbAI/wGZIaLUgdrWcXA3FLh8h6gXfmubeYoiiuF0mRCga0Oa5trOHViL9iNZvYkt5CXFfsDACazbYclOgYZok1LM1Lj4t/DC7g1VTBFESitHotlBXw66xJK4V7y3ozuHLhgPCMjLYtXyT4RTkQVI1A8hOvZEt3OmzKKmHK+rncAl6YyuMFzA7yaqSo+Mku+eqOTJvT3Nmhu9F/dYuIPTEgc3JGKS0R4PGhpjE0hGL1natFEHV1sbHv8ng8iTH9cv75wIaaK</go:docsCustomData>
+</go:gDocsCustomXmlDataStorage>
+</file>
+
+<file path=customXml/item4.xml><?xml version="1.0" encoding="utf-8"?>
+<s:customData xmlns="http://www.wps.cn/officeDocument/2013/wpsCustomData" xmlns:s="http://www.wps.cn/officeDocument/2013/wpsCustomData">
+  <customSectProps>
+    <customSectPr/>
+  </customSectProps>
+</s:customData>
+</file>
+
+<file path=customXml/item5.xml><?xml version="1.0" encoding="utf-8"?>
 <ct:contentTypeSchema xmlns:ct="http://schemas.microsoft.com/office/2006/metadata/contentType" xmlns:ma="http://schemas.microsoft.com/office/2006/metadata/properties/metaAttributes" ct:_="" ma:_="" ma:contentTypeName="Document" ma:contentTypeID="0x010100CB7BB2FBCB927B44AFF60B3A7C72B6FE" ma:contentTypeVersion="7" ma:contentTypeDescription="Create a new document." ma:contentTypeScope="" ma:versionID="56d6a8a33833d72f8cb1449f6d6318eb">
   <xsd:schema xmlns:xsd="http://www.w3.org/2001/XMLSchema" xmlns:xs="http://www.w3.org/2001/XMLSchema" xmlns:p="http://schemas.microsoft.com/office/2006/metadata/properties" xmlns:ns3="3880034e-1ec0-45ee-9dc7-129937ff75a7" targetNamespace="http://schemas.microsoft.com/office/2006/metadata/properties" ma:root="true" ma:fieldsID="58fce115751f227f4675cf9e91821566" ns3:_="">
     <xsd:import namespace="3880034e-1ec0-45ee-9dc7-129937ff75a7"/>
@@ -17144,36 +17173,41 @@
 </ct:contentTypeSchema>
 </file>
 
-<file path=customXml/item2.xml><?xml version="1.0" encoding="utf-8"?>
-<p:properties xmlns:p="http://schemas.microsoft.com/office/2006/metadata/properties" xmlns:xsi="http://www.w3.org/2001/XMLSchema-instance" xmlns:pc="http://schemas.microsoft.com/office/infopath/2007/PartnerControls">
-  <documentManagement/>
-</p:properties>
+<file path=customXml/itemProps1.xml><?xml version="1.0" encoding="utf-8"?>
+<ds:datastoreItem xmlns:ds="http://schemas.openxmlformats.org/officeDocument/2006/customXml" ds:itemID="{01D4D48E-7C44-414D-84E7-B928273B1B98}">
+  <ds:schemaRefs>
+    <ds:schemaRef ds:uri="http://schemas.microsoft.com/office/2006/metadata/properties"/>
+    <ds:schemaRef ds:uri="http://schemas.microsoft.com/office/infopath/2007/PartnerControls"/>
+  </ds:schemaRefs>
+</ds:datastoreItem>
 </file>
 
-<file path=customXml/item3.xml><?xml version="1.0" encoding="utf-8"?>
-<?mso-contentType ?>
-<FormTemplates xmlns="http://schemas.microsoft.com/sharepoint/v3/contenttype/forms">
-  <Display>DocumentLibraryForm</Display>
-  <Edit>DocumentLibraryForm</Edit>
-  <New>DocumentLibraryForm</New>
-</FormTemplates>
+<file path=customXml/itemProps2.xml><?xml version="1.0" encoding="utf-8"?>
+<ds:datastoreItem xmlns:ds="http://schemas.openxmlformats.org/officeDocument/2006/customXml" ds:itemID="{C64EC61A-6E6C-4D95-BE4E-0B3D35FD50C2}">
+  <ds:schemaRefs>
+    <ds:schemaRef ds:uri="http://schemas.microsoft.com/sharepoint/v3/contenttype/forms"/>
+  </ds:schemaRefs>
+</ds:datastoreItem>
 </file>
 
-<file path=customXml/item4.xml><?xml version="1.0" encoding="utf-8"?>
-<go:gDocsCustomXmlDataStorage xmlns:go="http://customooxmlschemas.google.com/" xmlns:r="http://schemas.openxmlformats.org/officeDocument/2006/relationships">
-  <go:docsCustomData xmlns:go="http://customooxmlschemas.google.com/" roundtripDataSignature="AMtx7mjeDbQF1ZEDEJQtKTt5mfMz1Prp/g==">AMUW2mWjFwWghASMxLopVwdw+1UsuiRS28AiDK2MP50/60FZQSyTjVssAc6LPpFakKyO3o59cXiMoL0lSGXo+CKffPqkzuC7SH4EkMTMjaq2kmDw+Ees5ZuvXMA9uMrkj8wg7JbrhfnBjRUyGk1eTeXRsjP9rGE7R+VAl1Yt2xMWSa1NtqLwGLBW8NxNVms0cxL8mFqUbHj3vKXyTUar1legOa0OP1G2U0kxlJcQWUw3PHhKUWZ4Gk7ufGzyv931dIxXYEUAAyMhAkR6qX42FBEosN1VPfNVP2yQnKZFAn68iCbT3vyngtSWtDdT2fNiyrHdIJQNeYou80e4nc+2m4yojlgAwFYjL/DQmoe5nO2uWnYVJn0Co/XlwyTyTJNnISz04xVmwoVbPnMx0RA7cD2OmTBtWKQ2QtRrRPkiSyIKMIsHP+9ulrGyc+o6JOBuLDncf5E6CNvLLadJXFPAGLexXlQT5wHtsDfmQpcWw9jwwlDBpg6I03nhgwnqEqHgi9BqvbeprQnjPT7ncmOaACZS6kgAomPsZe4ZvknAPBxh09lddoFHTmY6shtHTzInnYRMyjgDcLlg7OgK4n+pNEHG5UqtiHulNLJkW3u/rXpGuVS4TUji1ObzN2N1qErmmnbzT2YSWhHG22r5zbfW/vtmTSaf3WPF5wu/ynzfCmA4DArjKJxsqaADm84lJcPqlXEKwpX1CeJ0bh62nFPo+bWxngN/Q7c6iwxImVQ43KUN8DsTERaLH96ZAFOaHpmRl9UFHII0f96OlgXA+g2zRgGL2r+TI58wqBKt92rA6qqGEgREQpxt24J8LH98vPw+lVp1hJBlF4yzvhjUdWQKlMzf6mE+rSv//BTRgF27yKQmIkL0wP0nwZ6IcHjI9Gr1DYMy0qXTsZHdLUqGu17rUZx00QWq8cMonEDMcUajzVZEOpFhHYCZ4+FkFsK/XLOe1njanDna9FNxm+XsmxY5X9LAtCsustigsK0fsgmHJgv4NGTYnrD99qnJPlt2qWReGYq3giQ69VeHKkWXzm05nHXgMrQt8I4B6J394tUt866eYF8+YR5yNNcmvbbRV1hbMA+hxd9Mmk59/CPlSumGV7cUQR+ANvzyeOBWWbgG85nsSW+3rekov0Zv7fa7y6/abE1cxQCvK4TykSvwl7P6zIuE24Jp2hM9hnBoazfYK6el9uaca74x2M+iCA0Bq30EVGrhOwgPX1WAxmnoRB/HWVFoa3tluVUBK8kOaHr+Va1euKYQy218IfSo+RfuEvDvXg57xv54VmVzRpUbfCgeAOF2A0LOPPy9GNLw4c1+kaLhBqP0ndrN2ZNBvcs8q1W/zhXkoIe27M9hy5t/105X0LwEnGj3d/k10MigFm24ccH2qkspqPZllP7y2Cym5siK2QSQN4Uvp86rZS7k1aZH7c62nAn3sfEhWSYtDpjeaRrziOvfd2S98E24jRUblOoum4vkfIuYwLw5ql+RT3cYq5EDiVyBSkpIqWcas3dd6JA9PpotQ3axKI7RpQC73a+4Iph+vh+KVLIKDQEMS7KyW32rvhuqL2ZKvj7WEJ2fWsf8sDTjKa5DaLlNjb7bYWnEOeoxaUs0YbhzRXTmY1GDNBEk/Z/KB1iQijtlS3LOV2+KTPqNmy28MYaOoZYuo85PvWtEZIAlay5VXsdgrdCBHLow57nRdvJbFjbBvvRRfjDFxOzpr1jxSjeKquw8SbighwJOf07lnW9tvGCsQzyCpEcApidNGiPIAxvJGvpLAY16sQ7yewu2VPDdUedcFWvl227uX78B0J1gpiFBYHhFqObG6Sr6L866woUMHF0LUih7R5iS4IFKNB3NbGC5IVjAmEEJI8VdAzh989TSd4eDcvSHtaLD5wyMJKxQeYEUlhCa5cR7p8REUgdVyx/tNGmUsDduRdXJrN3PuC6b4Zvx6QW1SCJFYf9jOwdoXzllRHx4WuWrXv+NSGSlWuHQ8CGIlYtaASMJ0E4HIV5CZDtkDCOjeD+T982iUbNlZ8Ope88M7mDEukWcYdRm489T7p8pZG6REdEudpuXjJbPGYMavwJlkv8S9DP8Fhf+b+lP/YelkljgBCrrFiV8EODum7209nA44IIsQPIdvOe/Abft0EtPszrLW96f+SFdk6qw5VSSBX1zOHkFL6uJToNm6leKijTDO/Q5Zvxg3kJ45y8kU2NMJpBBnhmGlchycLDMtp/blIsoh7JwnjZSGugpdxNoM1NEyTAZaA2LG/RIo9u2vDGxXaqHlEts0KU7G5kprsgUHwF0x74CoBbYj8zhZVn2pvP9XcukwmaUnn+e9fu0+YHH31VCpbQX/4fU+3TPq/0o4emgjnlsRDlsZ4K6oXE9l2AFBbjRtcHcb8NS5ddBFkS7V4wMQnBylqpxSVUAzH1dLsfD0JE8dZBU1f510ch9QXFodHJ8FJa77pbtpMOtrWSQWWuTVQVdV3pfFmM+nCtGQ+3KCs4ffJ3e/BrSrKHA+9YBaKckH9w3nbHMBAtYU9Gfg0paAmO/wLZEUm+PHq4NbVmWNe1920DlO/BZRgVs1oLake/Zd3Mlv8V0oZcTD0pyl32ESPxYVLDUz1hBZY2vtAJdl7LxkqM+27Vs7Foo0qCXHsxY/OJXugektXC7XaUOhc+fqSX6mrdHhEgclF2IFhgTvpbJVqCA1lv4c+uu02L+/GYKP5ST2OYnO4CLX3Ul5wuzmxsCiHUS8Ri2AQasi9Ao/hx890vvSbz67+qJx13mktP2UOBrodhf0hDhf97EdquK0vpJMU/5Eh7Fm0MKikPxhsLb/sjC8/DT7sWvYQwiNcP0d/HSH5pR4Ij0BEfnUhK9W57uL3952jtYFjJCPv9NWpPuBafu7jWR2+1vKEKbzsyIdPXxm52D47BkeG5tU2KNC7Obsx7uczHO/f85slJiYmJfP+LfcCdlWJQ/miMLHIU+NTmjesKsHrRkIFTqbbCC/Tn8PI4l6LSZGI9d+mOFUmEJNJ8Z9ZDDVQHQu0ylMr5u33ubpCFTVmJti/5BkRTph+ES1LiIhsPgRQJN28j5v/fblmt7iLRVUzOcRd++C+807gSWDLbIDDqIGX6IqCMCij1s60H6CNYuOf6opDLZiBKu9t+NBnpvxLYUxnoEkBLjC8P5oXW4w8hbbsGZMiHG47lXKirg0jCt3n67/DTLPqjqsNqkpdO/ravJaoz10S8WZih0mqNHKPWEapyED4FzbiYUmkSQETHVd2gyCMHnt6ORmZ037TAWvX/QmIqOmEGEf09ZzPbKQv6HLvRYsIvRl2Hu9giPerG0szwDLJ7jB40gMXf3Qvp9+ygcCSJKQg9JSWOD26TO2Cm21FIPuAvd7Q4/FZTz2dsOZyERGvZR2yIpom4pjSRyhMSSa9mVyEjk9DHJoNXgoxgYlNp6xJkcDMJm39CeG13gc7WTeFFpdFGgB65Zr45sIoLYGO7zrdmF+1x9jYKKVs0JBX790OT8ae0DTvltkzPrXWtdEf4t9ja2+Y/O3yImQlvLyXn2zZFhXoPitoiEWttqmuGC6iAckUT0JgCUDUljuVT6qVps+Ry4kiQbIf2qBAEbAAtmzQKT9J1sSEJ+kMyaLCdIbYxgSE2gXHGRPwrx8c2zsITsMa7MZhJakW5k+fXMsxPAeqciz9rY+XMZO7Pont4RHXB4lohpgtKRDm93dFU0RYsSZnshj/NILGdYmYGYo9cL8+775D3KHqQLLJEVLkUWU8QM5KlYvYVZ8i5Y9n2/j4VxUdUlH0W0SOqM9KE7sego2aVMccJMacfk+y0v2lGJhgjqjlRf2l1i2W4K0fwbuNybPNapX0E7Fhd4s3yfQHkLPTM1Zw8hwmKxg5Ozp+1JCsfJyC8koBGHOlnPz/oXvgxBIYa8Z677fArQi6C4vr30d8bk820ml4sntJq20/Al5IuiO+xvPgott57aN2m66/ZPKO96ZAjYdOPpScHyocj8OWvg/eXWTOMc4qWfVQWDA4RWPYyePDEr+ZbZVAE22q3Tpl1GQyYKFX7xwEDy3jelV5LrIjvXPv6uxVF549RKMEBYxoSblYNswC9qhIzxC9/wtN+xeICbme0HrN+4Ub+YpFqXZuWOTxSkb+R0rlcivo7f0J3UCD7OQvkCo+S16jJpJUfklp8p8UXDdQKfeI8MxzHKJcQBKtxvtfuzvYPERsdcWWPvu96xIxttIoeZ2d2CB1oYUvIZNIvgoC30K/ZfLQPK22qI5L4tU6ldHfLuPUpn8uuoWFnzp74bFeFzY/+LB+s7ncmWGh+mBLxSzrR0RwS1GnSPAHO3hrfQBAomRlSnHqd3gjV8k/rPJzWMHgftMqkpxoS8EsTvPp2d2dhRzpUhgU56rUrBGlP/tFBSU6oLl9865ykE60pu+a3MzmZsjBklQfK6xu2COZF6IgJtY76MO9sp8/a8Qi8Mv0BjDiGUMk/T+i84s8HICJWGvwNP3xdJomNlDgeLjtCspy0mNncEcERYOehlaNb87kERE6Yr5rHLOsdF+Mw/CD0IHq3umXkk0tVzXHtzCCb0G9vv/ZVvnaTUKBoiDbHUUzue6+HePWw8wjda1h/vnqPVkccSF/A0vPUONDK8F6MbvXd3zVcoxj/CIddJ8to3kQcqcHG0Uc8XBdGynanc4ujz6KRZZz2Sh0fkudEpRL95QZ+z7g6vswudfedOlje46JNRYOZG2nOCDz9yLgXNZIL6E8Toix1JqVbPj3NJDw9rP3itS6QHDWzTJddW9rbfXAmt53eeOdeXU+Esvkfy88txtUIrBuxk2D/7H1G1niFgnwA1vCXTYrywiruFb6DRiJ7bHWfpiZxPApYdRxj6JiyHPJVYYiFPY9F1i3sCuZV+ZLdDfDHRVDNt07ayoJ8g//za7z3a3EYvYdFjW+ZxeQC5U/5B8SXDQD9zDfT0PF6F+zg9ESvT02+8iS6opiJVsgxyIKsU5/BlvryFP+zSIL5RCRyH2kGEOemshvahijDsAbdOrAij6M3PXjg2YsfVJX6WvaC5yuO8xW8oMoUHBGz4wPkMwxWYFY04jmdM9xqb8CpFIDR+XCFx91oArWkIDN1EoUcf5wb8qXi5jNEkuhTu156vZNTz39dppnO7PRvMzll8AnIrcBe8sU5p2N4hN+m1FLseBy+9ig0MgVxXf+IQpHxgAhb0DTkfcKOXg5piUUg4BXUlTRh5ENZzXx/GStWt7AsSagzJ1vENuxHXm08uRhKulPU3Qd4y9KaQME+vBqdShjZCj+3EPnJDXVvpLquLT7TN5OgEzA/p9XUpsbzl9GHmS4K2Cux4SnVkoJcSLXQHss97cfxzaTsp8IAsRJmiIPPbvQzbv/qXa+evFTcArHX9wBiqDDzB969mtrtapFSV0/z/rmiRvrVaINNgq/BIHL/cJYZFNafBFsavAxioyrnsmSs+U2OPdGm7B5pAICljK2emhc0B7/Ke2hMKZ1Nd3L2H9GwE6V/BWbi1xy4FplqX7o22zNpEXif9a7H3jTDFC0vid8dOSvgN3mPVEuGwwO80WxvMfYbxRCH40bBR/u94WRk5/weglTuqxkN9xNNipRoslNG/t5Do1nGVLI0IHCk3w+RBGR9e5BpX6x56sqjdkYB3y5SVIMp/hbW/0KT3eK7HhXQN4rB8daONVUIAl1czh4XkhNRof0CSD+PTptf6W5g4N6+T+NDOKLuC1BEGZRjy5ivzkPG+smb827/Go6IXpvU+M+YKxayUCHQLEz68n4vpixe323wO/vgJyetJXd0RVBfu4VEReXjozdjQwBgIvm8FTTopJA25kRC03RZ9Tkr8p3pLlYtRC2TlWp7j9El40Bd3w7dx2Lai+WE5jIcehajqhiPu0lEF8cQ/fDQ6FKohD/G37sTFZ/uYcVtViLlptecmHVIne9aBr9/X/PCB7/BUx4CWFhk7dlUNkWnYJauItgzsYDN1UsJ0QBpuOrkvEpsfoTiZBJ2A6wNQJ/vyJMkwkR7B79PhRaxiSDM0uAWwEWditdqsAoHlU8cDQ5Sdzcts3bd4TlpOm4jVlBzDpktYZ5o9OMYbUXCQDjJHd4lWxodU/fyr9ZA4h+Nd3IdhWwiy2QapMb8DRZAFVRHz/E4gw8CvZE0eNImZZo0l6FC32DbXkO0rP+cl070CK4YZY8B63oxxsfedA7nU4/85hWPBiuki+cqyzgi+GwZaMAvfION0to8NOxRyJLYrnSlusVQV1fTXlOnjyeKq3MEjFe1iboMNo4ZtrYQoqMrGTXZnahXL5Hkdx3qNcHsy0XhV6oEiEeggKw/t95TZNK4SKzIKwCH2+L2g1aTMP0hQeKYFesFB09g0ccRLkZbxBJxtaMuu6ubwkr+vHfh16bnC3CFjUeqQewoOJtbnTrsCtPR+1TB8k77e/CoZKb4lNyAs7fgQDY5eH4eL5GWwiSBDSEMxiwj/GXa3yf+4Xedfs1lHYIBSqq/dQ5AE/dck+0OgXwDo6K1UdBZFPx0jatbeIA+RfkqOMwrBei2taVbbA2DYEs10kXOPfulRZEMla3jJOjCl57hzTaN+GnEJbe4LlCiYLfS87fev4iYoDb9LpLtKgAH8IEAgLgHB5VLGOZdSc3CWumc9hZ6narTdDg0MQV+a5jEB8aW5ijiLGXaiOMUELik/DZZjwIMQ1JZaK+/vc7JSGttD3v2MxDiE3qOnn+uI4z+tk1RBgkjmUFtFLFgf3qz7wmk3+t+2mZYbr4NRDr/EF+r09K2C28QKgohZtSNxlixY7E/KPTIhRbBDjBfxRrIkn0Pf0VbJhj8JgrHjIUN3aeUFu65WgN/VxeXsbZUgthlDn2KGNEaoUcpZT7Ub4/4qiRZzgjbA3zMjaUw8sdU+CjitgGLsM3Il/ArnaMn+Hom7Yo393cgpWZzT3xYYivRg+794NueVjTLiAwkVD3qbNetSPXtVKTN2V3vEa9/smcsGrmZVpumuoRPHKwmvlzB9YUs08/I7zY49k/i8UDFxBNZDo4Zn96yi+CclZFv1oYSW8q7HuPa7PennuL0lKRD9eYm94soU+8upbmPT6InMSkKOsrDmWXKURmFsRSobxlLrvVXS2lXSWMz4mAggHuOfEH35mXMTAHxWSmbAI/wGZIaLUgdrWcXA3FLh8h6gXfmubeYoiiuF0mRCga0Oa5trOHViL9iNZvYkt5CXFfsDACazbYclOgYZok1LM1Lj4t/DC7g1VTBFESitHotlBXw66xJK4V7y3ozuHLhgPCMjLYtXyT4RTkQVI1A8hOvZEt3OmzKKmHK+rncAl6YyuMFzA7yaqSo+Mku+eqOTJvT3Nmhu9F/dYuIPTEgc3JGKS0R4PGhpjE0hGL1natFEHV1sbHv8ng8iTH9cv75wIaaK</go:docsCustomData>
-</go:gDocsCustomXmlDataStorage>
+<file path=customXml/itemProps3.xml><?xml version="1.0" encoding="utf-8"?>
+<ds:datastoreItem xmlns:ds="http://schemas.openxmlformats.org/officeDocument/2006/customXml" ds:itemID="{11111111-1234-1234-1234-123412341234}">
+  <ds:schemaRefs>
+    <ds:schemaRef ds:uri="http://customooxmlschemas.google.com/"/>
+    <ds:schemaRef ds:uri="http://schemas.openxmlformats.org/officeDocument/2006/relationships"/>
+  </ds:schemaRefs>
+</ds:datastoreItem>
 </file>
 
-<file path=customXml/item5.xml><?xml version="1.0" encoding="utf-8"?>
-<s:customData xmlns="http://www.wps.cn/officeDocument/2013/wpsCustomData" xmlns:s="http://www.wps.cn/officeDocument/2013/wpsCustomData">
-  <customSectProps>
-    <customSectPr/>
-  </customSectProps>
-</s:customData>
+<file path=customXml/itemProps4.xml><?xml version="1.0" encoding="utf-8"?>
+<ds:datastoreItem xmlns:ds="http://schemas.openxmlformats.org/officeDocument/2006/customXml" ds:itemID="{B1977F7D-205B-4081-913C-38D41E755F92}">
+  <ds:schemaRefs>
+    <ds:schemaRef ds:uri="http://www.wps.cn/officeDocument/2013/wpsCustomData"/>
+  </ds:schemaRefs>
+</ds:datastoreItem>
 </file>
 
-<file path=customXml/itemProps1.xml><?xml version="1.0" encoding="utf-8"?>
+<file path=customXml/itemProps5.xml><?xml version="1.0" encoding="utf-8"?>
 <ds:datastoreItem xmlns:ds="http://schemas.openxmlformats.org/officeDocument/2006/customXml" ds:itemID="{DEDE37C8-4709-4A30-8701-BC1B7FEA0AAC}">
   <ds:schemaRefs>
     <ds:schemaRef ds:uri="http://schemas.microsoft.com/office/2006/metadata/contentType"/>
@@ -17189,38 +17223,4 @@
     <ds:schemaRef ds:uri="http://schemas.microsoft.com/internal/obd"/>
   </ds:schemaRefs>
 </ds:datastoreItem>
-</file>
-
-<file path=customXml/itemProps2.xml><?xml version="1.0" encoding="utf-8"?>
-<ds:datastoreItem xmlns:ds="http://schemas.openxmlformats.org/officeDocument/2006/customXml" ds:itemID="{01D4D48E-7C44-414D-84E7-B928273B1B98}">
-  <ds:schemaRefs>
-    <ds:schemaRef ds:uri="http://schemas.microsoft.com/office/2006/metadata/properties"/>
-    <ds:schemaRef ds:uri="http://schemas.microsoft.com/office/infopath/2007/PartnerControls"/>
-  </ds:schemaRefs>
-</ds:datastoreItem>
-</file>
-
-<file path=customXml/itemProps3.xml><?xml version="1.0" encoding="utf-8"?>
-<ds:datastoreItem xmlns:ds="http://schemas.openxmlformats.org/officeDocument/2006/customXml" ds:itemID="{C64EC61A-6E6C-4D95-BE4E-0B3D35FD50C2}">
-  <ds:schemaRefs>
-    <ds:schemaRef ds:uri="http://schemas.microsoft.com/sharepoint/v3/contenttype/forms"/>
-  </ds:schemaRefs>
-</ds:datastoreItem>
-</file>
-
-<file path=customXml/itemProps4.xml><?xml version="1.0" encoding="utf-8"?>
-<ds:datastoreItem xmlns:ds="http://schemas.openxmlformats.org/officeDocument/2006/customXml" ds:itemID="{11111111-1234-1234-1234-123412341234}">
-  <ds:schemaRefs>
-    <ds:schemaRef ds:uri="http://customooxmlschemas.google.com/"/>
-    <ds:schemaRef ds:uri="http://schemas.openxmlformats.org/officeDocument/2006/relationships"/>
-  </ds:schemaRefs>
-</ds:datastoreItem>
-</file>
-
-<file path=customXml/itemProps5.xml><?xml version="1.0" encoding="utf-8"?>
-<ds:datastoreItem xmlns:ds="http://schemas.openxmlformats.org/officeDocument/2006/customXml" ds:itemID="{B1977F7D-205B-4081-913C-38D41E755F92}">
-  <ds:schemaRefs>
-    <ds:schemaRef ds:uri="http://www.wps.cn/officeDocument/2013/wpsCustomData"/>
-  </ds:schemaRefs>
-</ds:datastoreItem>
 </file>
</xml_diff>